<commit_message>
Updates to Box League lists
</commit_message>
<xml_diff>
--- a/documents/currentsinglesboxleague.docx
+++ b/documents/currentsinglesboxleague.docx
@@ -16,7 +16,13 @@
         <w:t>st</w:t>
       </w:r>
       <w:r>
-        <w:t xml:space="preserve"> September to 31</w:t>
+        <w:t xml:space="preserve"> </w:t>
+      </w:r>
+      <w:r>
+        <w:t>November</w:t>
+      </w:r>
+      <w:r>
+        <w:t xml:space="preserve"> to 31</w:t>
       </w:r>
       <w:r>
         <w:rPr>
@@ -25,22 +31,26 @@
         <w:t>st</w:t>
       </w:r>
       <w:r>
-        <w:t xml:space="preserve"> October 2018.</w:t>
+        <w:t xml:space="preserve"> </w:t>
+      </w:r>
+      <w:r>
+        <w:t>December</w:t>
+      </w:r>
+      <w:r>
+        <w:t xml:space="preserve"> 2018.</w:t>
       </w:r>
     </w:p>
-    <w:p/>
     <w:p>
-      <w:bookmarkStart w:id="0" w:name="_GoBack"/>
       <w:r>
         <w:rPr>
           <w:noProof/>
           <w:lang w:val="en-US"/>
         </w:rPr>
         <w:drawing>
-          <wp:inline distT="0" distB="0" distL="0" distR="0" wp14:anchorId="148496AA" wp14:editId="3D94B5F3">
-            <wp:extent cx="6645910" cy="7078345"/>
-            <wp:effectExtent l="0" t="0" r="8890" b="8255"/>
-            <wp:docPr id="12" name="Picture 12"/>
+          <wp:inline distT="0" distB="0" distL="0" distR="0" wp14:anchorId="0897AE44" wp14:editId="09724384">
+            <wp:extent cx="6645910" cy="9307195"/>
+            <wp:effectExtent l="0" t="0" r="8890" b="0"/>
+            <wp:docPr id="2" name="Picture 2"/>
             <wp:cNvGraphicFramePr>
               <a:graphicFrameLocks xmlns:a="http://schemas.openxmlformats.org/drawingml/2006/main" noChangeAspect="1"/>
             </wp:cNvGraphicFramePr>
@@ -48,7 +58,7 @@
               <a:graphicData uri="http://schemas.openxmlformats.org/drawingml/2006/picture">
                 <pic:pic xmlns:pic="http://schemas.openxmlformats.org/drawingml/2006/picture">
                   <pic:nvPicPr>
-                    <pic:cNvPr id="12" name="boxleagues1.png"/>
+                    <pic:cNvPr id="2" name="boxleagues1.png"/>
                     <pic:cNvPicPr/>
                   </pic:nvPicPr>
                   <pic:blipFill>
@@ -66,7 +76,7 @@
                   <pic:spPr>
                     <a:xfrm>
                       <a:off x="0" y="0"/>
-                      <a:ext cx="6645910" cy="7078345"/>
+                      <a:ext cx="6645910" cy="9307195"/>
                     </a:xfrm>
                     <a:prstGeom prst="rect">
                       <a:avLst/>
@@ -78,60 +88,8 @@
           </wp:inline>
         </w:drawing>
       </w:r>
+      <w:bookmarkStart w:id="0" w:name="_GoBack"/>
       <w:bookmarkEnd w:id="0"/>
-      <w:r>
-        <w:br w:type="page"/>
-      </w:r>
-    </w:p>
-    <w:p>
-      <w:r>
-        <w:rPr>
-          <w:noProof/>
-          <w:lang w:val="en-US"/>
-        </w:rPr>
-        <w:lastRenderedPageBreak/>
-        <w:drawing>
-          <wp:inline distT="0" distB="0" distL="0" distR="0" wp14:anchorId="0D14FBFB" wp14:editId="79137158">
-            <wp:extent cx="6645910" cy="4354195"/>
-            <wp:effectExtent l="0" t="0" r="8890" b="0"/>
-            <wp:docPr id="11" name="Picture 11"/>
-            <wp:cNvGraphicFramePr>
-              <a:graphicFrameLocks xmlns:a="http://schemas.openxmlformats.org/drawingml/2006/main" noChangeAspect="1"/>
-            </wp:cNvGraphicFramePr>
-            <a:graphic xmlns:a="http://schemas.openxmlformats.org/drawingml/2006/main">
-              <a:graphicData uri="http://schemas.openxmlformats.org/drawingml/2006/picture">
-                <pic:pic xmlns:pic="http://schemas.openxmlformats.org/drawingml/2006/picture">
-                  <pic:nvPicPr>
-                    <pic:cNvPr id="11" name="boxleagues2.png"/>
-                    <pic:cNvPicPr/>
-                  </pic:nvPicPr>
-                  <pic:blipFill>
-                    <a:blip r:embed="rId5">
-                      <a:extLst>
-                        <a:ext uri="{28A0092B-C50C-407E-A947-70E740481C1C}">
-                          <a14:useLocalDpi xmlns:a14="http://schemas.microsoft.com/office/drawing/2010/main" val="0"/>
-                        </a:ext>
-                      </a:extLst>
-                    </a:blip>
-                    <a:stretch>
-                      <a:fillRect/>
-                    </a:stretch>
-                  </pic:blipFill>
-                  <pic:spPr>
-                    <a:xfrm>
-                      <a:off x="0" y="0"/>
-                      <a:ext cx="6645910" cy="4354195"/>
-                    </a:xfrm>
-                    <a:prstGeom prst="rect">
-                      <a:avLst/>
-                    </a:prstGeom>
-                  </pic:spPr>
-                </pic:pic>
-              </a:graphicData>
-            </a:graphic>
-          </wp:inline>
-        </w:drawing>
-      </w:r>
     </w:p>
     <w:sectPr>
       <w:pgSz w:w="11906" w:h="16838"/>

</xml_diff>